<commit_message>
dew con portada y dor requisitos
</commit_message>
<xml_diff>
--- a/MEMORIAS/Memoria_Proyecto_DEW_Final.docx
+++ b/MEMORIAS/Memoria_Proyecto_DEW_Final.docx
@@ -4,24 +4,468 @@
   <w:body>
     <w:p>
       <w:pPr>
-        <w:pStyle w:val="Heading1"/>
-        <w:keepNext w:val="true"/>
-        <w:keepLines/>
-        <w:spacing w:before="480" w:after="0"/>
-        <w:rPr/>
+        <w:pStyle w:val="Title"/>
+        <w:jc w:val="center"/>
+        <w:rPr>
+          <w:color w:val="000000"/>
+        </w:rPr>
       </w:pPr>
       <w:r>
-        <w:rPr/>
-        <w:t>Memoria Técnica del Proyecto DEW</w:t>
+        <w:rPr>
+          <w:color w:val="000000"/>
+        </w:rPr>
+        <w:t xml:space="preserve">Memoria del Proyecto de </w:t>
+      </w:r>
+      <w:r>
+        <w:rPr>
+          <w:color w:val="000000"/>
+        </w:rPr>
+        <w:t>Cliente</w:t>
+      </w:r>
+      <w:r>
+        <w:rPr>
+          <w:color w:val="000000"/>
+        </w:rPr>
+        <w:t>: ecoCompostaje</w:t>
       </w:r>
     </w:p>
     <w:p>
       <w:pPr>
-        <w:pStyle w:val="Heading2"/>
+        <w:pStyle w:val="Heading1"/>
+        <w:spacing w:before="480" w:after="0"/>
         <w:rPr/>
       </w:pPr>
       <w:r>
         <w:rPr/>
+      </w:r>
+    </w:p>
+    <w:p>
+      <w:pPr>
+        <w:pStyle w:val="Heading1"/>
+        <w:spacing w:before="480" w:after="0"/>
+        <w:rPr/>
+      </w:pPr>
+      <w:r>
+        <w:rPr/>
+        <w:drawing>
+          <wp:anchor behindDoc="0" distT="0" distB="0" distL="0" distR="0" simplePos="0" locked="0" layoutInCell="0" allowOverlap="1" relativeHeight="2">
+            <wp:simplePos x="0" y="0"/>
+            <wp:positionH relativeFrom="column">
+              <wp:posOffset>914400</wp:posOffset>
+            </wp:positionH>
+            <wp:positionV relativeFrom="paragraph">
+              <wp:posOffset>44450</wp:posOffset>
+            </wp:positionV>
+            <wp:extent cx="3810000" cy="3810000"/>
+            <wp:effectExtent l="0" t="0" r="0" b="0"/>
+            <wp:wrapTopAndBottom/>
+            <wp:docPr id="1" name="Imagen1" descr=""/>
+            <wp:cNvGraphicFramePr>
+              <a:graphicFrameLocks xmlns:a="http://schemas.openxmlformats.org/drawingml/2006/main" noChangeAspect="1"/>
+            </wp:cNvGraphicFramePr>
+            <a:graphic xmlns:a="http://schemas.openxmlformats.org/drawingml/2006/main">
+              <a:graphicData uri="http://schemas.openxmlformats.org/drawingml/2006/picture">
+                <pic:pic xmlns:pic="http://schemas.openxmlformats.org/drawingml/2006/picture">
+                  <pic:nvPicPr>
+                    <pic:cNvPr id="1" name="Imagen1" descr=""/>
+                    <pic:cNvPicPr>
+                      <a:picLocks noChangeAspect="1" noChangeArrowheads="1"/>
+                    </pic:cNvPicPr>
+                  </pic:nvPicPr>
+                  <pic:blipFill>
+                    <a:blip r:embed="rId2"/>
+                    <a:stretch>
+                      <a:fillRect/>
+                    </a:stretch>
+                  </pic:blipFill>
+                  <pic:spPr bwMode="auto">
+                    <a:xfrm>
+                      <a:off x="0" y="0"/>
+                      <a:ext cx="3810000" cy="3810000"/>
+                    </a:xfrm>
+                    <a:prstGeom prst="rect">
+                      <a:avLst/>
+                    </a:prstGeom>
+                    <a:noFill/>
+                  </pic:spPr>
+                </pic:pic>
+              </a:graphicData>
+            </a:graphic>
+          </wp:anchor>
+        </w:drawing>
+      </w:r>
+    </w:p>
+    <w:p>
+      <w:pPr>
+        <w:pStyle w:val="Textopreformateado"/>
+        <w:spacing w:lineRule="auto" w:line="360"/>
+        <w:rPr>
+          <w:sz w:val="28"/>
+          <w:szCs w:val="28"/>
+        </w:rPr>
+      </w:pPr>
+      <w:r>
+        <w:rPr>
+          <w:b/>
+          <w:bCs/>
+          <w:sz w:val="28"/>
+          <w:szCs w:val="28"/>
+        </w:rPr>
+        <w:t>Autores:</w:t>
+      </w:r>
+      <w:r>
+        <w:rPr>
+          <w:sz w:val="28"/>
+          <w:szCs w:val="28"/>
+        </w:rPr>
+        <w:t xml:space="preserve"> </w:t>
+      </w:r>
+    </w:p>
+    <w:p>
+      <w:pPr>
+        <w:pStyle w:val="Textopreformateado"/>
+        <w:numPr>
+          <w:ilvl w:val="0"/>
+          <w:numId w:val="7"/>
+        </w:numPr>
+        <w:spacing w:lineRule="auto" w:line="360"/>
+        <w:rPr>
+          <w:sz w:val="28"/>
+          <w:szCs w:val="28"/>
+        </w:rPr>
+      </w:pPr>
+      <w:r>
+        <w:rPr>
+          <w:sz w:val="28"/>
+          <w:szCs w:val="28"/>
+        </w:rPr>
+        <w:t>Pablo Santana Suárez</w:t>
+      </w:r>
+    </w:p>
+    <w:p>
+      <w:pPr>
+        <w:pStyle w:val="Textopreformateado"/>
+        <w:numPr>
+          <w:ilvl w:val="0"/>
+          <w:numId w:val="7"/>
+        </w:numPr>
+        <w:spacing w:lineRule="auto" w:line="360"/>
+        <w:rPr>
+          <w:sz w:val="28"/>
+          <w:szCs w:val="28"/>
+        </w:rPr>
+      </w:pPr>
+      <w:r>
+        <w:rPr>
+          <w:sz w:val="28"/>
+          <w:szCs w:val="28"/>
+        </w:rPr>
+        <w:t>Miriam Guerra Guerra</w:t>
+      </w:r>
+    </w:p>
+    <w:p>
+      <w:pPr>
+        <w:pStyle w:val="Textopreformateado"/>
+        <w:spacing w:lineRule="auto" w:line="360"/>
+        <w:rPr>
+          <w:sz w:val="28"/>
+          <w:szCs w:val="28"/>
+        </w:rPr>
+      </w:pPr>
+      <w:r>
+        <w:rPr>
+          <w:b/>
+          <w:bCs/>
+          <w:sz w:val="28"/>
+          <w:szCs w:val="28"/>
+        </w:rPr>
+        <w:t>Fecha:</w:t>
+      </w:r>
+      <w:r>
+        <w:rPr>
+          <w:sz w:val="28"/>
+          <w:szCs w:val="28"/>
+        </w:rPr>
+        <w:t xml:space="preserve"> 10/12/2024</w:t>
+      </w:r>
+    </w:p>
+    <w:p>
+      <w:pPr>
+        <w:pStyle w:val="Normal"/>
+        <w:spacing w:lineRule="auto" w:line="360"/>
+        <w:rPr/>
+      </w:pPr>
+      <w:r>
+        <w:rPr>
+          <w:rFonts w:eastAsia="Liberation Mono" w:cs="Liberation Mono" w:ascii="Liberation Mono" w:hAnsi="Liberation Mono"/>
+          <w:b/>
+          <w:bCs/>
+          <w:color w:val="auto"/>
+          <w:kern w:val="0"/>
+          <w:sz w:val="28"/>
+          <w:szCs w:val="28"/>
+          <w:lang w:val="en-US" w:eastAsia="en-US" w:bidi="ar-SA"/>
+        </w:rPr>
+        <w:t>Repositorio:</w:t>
+      </w:r>
+      <w:r>
+        <w:rPr/>
+        <w:t xml:space="preserve"> </w:t>
+      </w:r>
+      <w:hyperlink r:id="rId3">
+        <w:r>
+          <w:rPr>
+            <w:rStyle w:val="Hyperlink"/>
+          </w:rPr>
+          <w:t>https://github.com/Navet21/ecoCompostaje</w:t>
+        </w:r>
+      </w:hyperlink>
+      <w:r>
+        <w:rPr/>
+        <w:t xml:space="preserve"> </w:t>
+      </w:r>
+    </w:p>
+    <w:p>
+      <w:pPr>
+        <w:pStyle w:val="Normal"/>
+        <w:spacing w:lineRule="auto" w:line="360"/>
+        <w:rPr/>
+      </w:pPr>
+      <w:r>
+        <w:rPr/>
+      </w:r>
+    </w:p>
+    <w:sdt>
+      <w:sdtPr>
+        <w:docPartObj>
+          <w:docPartGallery w:val="Table of Contents"/>
+          <w:docPartUnique w:val="true"/>
+        </w:docPartObj>
+      </w:sdtPr>
+      <w:sdtContent>
+        <w:p>
+          <w:pPr>
+            <w:pStyle w:val="TOCHeading"/>
+            <w:rPr/>
+          </w:pPr>
+          <w:r>
+            <w:rPr/>
+            <w:t>Índice</w:t>
+          </w:r>
+        </w:p>
+        <w:p>
+          <w:pPr>
+            <w:pStyle w:val="TOC1"/>
+            <w:tabs>
+              <w:tab w:val="clear" w:pos="8640"/>
+              <w:tab w:val="right" w:pos="8639" w:leader="dot"/>
+            </w:tabs>
+            <w:rPr/>
+          </w:pPr>
+          <w:r>
+            <w:fldChar w:fldCharType="begin"/>
+          </w:r>
+          <w:r>
+            <w:rPr>
+              <w:rStyle w:val="Enlacedelndice"/>
+            </w:rPr>
+            <w:instrText xml:space="preserve"> TOC \f \o "1-9" \h</w:instrText>
+          </w:r>
+          <w:r>
+            <w:rPr>
+              <w:rStyle w:val="Enlacedelndice"/>
+            </w:rPr>
+            <w:fldChar w:fldCharType="separate"/>
+          </w:r>
+          <w:hyperlink w:anchor="__RefHeading___Toc6822_892825459">
+            <w:r>
+              <w:rPr>
+                <w:rStyle w:val="Enlacedelndice"/>
+              </w:rPr>
+              <w:t>Memoria Técnica del Proyecto DEW</w:t>
+              <w:tab/>
+              <w:t>2</w:t>
+            </w:r>
+          </w:hyperlink>
+        </w:p>
+        <w:p>
+          <w:pPr>
+            <w:pStyle w:val="TOC2"/>
+            <w:tabs>
+              <w:tab w:val="clear" w:pos="8357"/>
+              <w:tab w:val="right" w:pos="8639" w:leader="dot"/>
+            </w:tabs>
+            <w:rPr/>
+          </w:pPr>
+          <w:hyperlink w:anchor="__RefHeading___Toc6824_892825459">
+            <w:r>
+              <w:rPr>
+                <w:rStyle w:val="Enlacedelndice"/>
+              </w:rPr>
+              <w:t>Introducción</w:t>
+              <w:tab/>
+              <w:t>2</w:t>
+            </w:r>
+          </w:hyperlink>
+        </w:p>
+        <w:p>
+          <w:pPr>
+            <w:pStyle w:val="TOC2"/>
+            <w:tabs>
+              <w:tab w:val="clear" w:pos="8357"/>
+              <w:tab w:val="right" w:pos="8639" w:leader="dot"/>
+            </w:tabs>
+            <w:rPr/>
+          </w:pPr>
+          <w:hyperlink w:anchor="__RefHeading___Toc6826_892825459">
+            <w:r>
+              <w:rPr>
+                <w:rStyle w:val="Enlacedelndice"/>
+              </w:rPr>
+              <w:t>Desarrollo de las vistas y funcionalidades</w:t>
+              <w:tab/>
+              <w:t>2</w:t>
+            </w:r>
+          </w:hyperlink>
+        </w:p>
+        <w:p>
+          <w:pPr>
+            <w:pStyle w:val="TOC2"/>
+            <w:tabs>
+              <w:tab w:val="clear" w:pos="8357"/>
+              <w:tab w:val="right" w:pos="8639" w:leader="dot"/>
+            </w:tabs>
+            <w:rPr/>
+          </w:pPr>
+          <w:hyperlink w:anchor="__RefHeading___Toc6828_892825459">
+            <w:r>
+              <w:rPr>
+                <w:rStyle w:val="Enlacedelndice"/>
+              </w:rPr>
+              <w:t>Aspecto visual final del front</w:t>
+              <w:tab/>
+              <w:t>3</w:t>
+            </w:r>
+          </w:hyperlink>
+        </w:p>
+        <w:p>
+          <w:pPr>
+            <w:pStyle w:val="TOC2"/>
+            <w:tabs>
+              <w:tab w:val="clear" w:pos="8357"/>
+              <w:tab w:val="right" w:pos="8639" w:leader="dot"/>
+            </w:tabs>
+            <w:rPr/>
+          </w:pPr>
+          <w:hyperlink w:anchor="__RefHeading___Toc6830_892825459">
+            <w:r>
+              <w:rPr>
+                <w:rStyle w:val="Enlacedelndice"/>
+              </w:rPr>
+              <w:t>Implementación de otras funcionalidades</w:t>
+              <w:tab/>
+              <w:t>4</w:t>
+            </w:r>
+          </w:hyperlink>
+        </w:p>
+        <w:p>
+          <w:pPr>
+            <w:pStyle w:val="TOC2"/>
+            <w:tabs>
+              <w:tab w:val="clear" w:pos="8357"/>
+              <w:tab w:val="right" w:pos="8639" w:leader="dot"/>
+            </w:tabs>
+            <w:rPr/>
+          </w:pPr>
+          <w:hyperlink w:anchor="__RefHeading___Toc6832_892825459">
+            <w:r>
+              <w:rPr>
+                <w:rStyle w:val="Enlacedelndice"/>
+              </w:rPr>
+              <w:t>Problemas encontrados</w:t>
+              <w:tab/>
+              <w:t>4</w:t>
+            </w:r>
+          </w:hyperlink>
+        </w:p>
+        <w:p>
+          <w:pPr>
+            <w:pStyle w:val="TOC2"/>
+            <w:tabs>
+              <w:tab w:val="clear" w:pos="8357"/>
+              <w:tab w:val="right" w:pos="8639" w:leader="dot"/>
+            </w:tabs>
+            <w:rPr/>
+          </w:pPr>
+          <w:hyperlink w:anchor="__RefHeading___Toc6834_892825459">
+            <w:r>
+              <w:rPr>
+                <w:rStyle w:val="Enlacedelndice"/>
+              </w:rPr>
+              <w:t>Trabajo pendiente</w:t>
+              <w:tab/>
+              <w:t>4</w:t>
+            </w:r>
+          </w:hyperlink>
+        </w:p>
+        <w:p>
+          <w:pPr>
+            <w:pStyle w:val="TOC2"/>
+            <w:tabs>
+              <w:tab w:val="clear" w:pos="8357"/>
+              <w:tab w:val="right" w:pos="8639" w:leader="dot"/>
+            </w:tabs>
+            <w:rPr/>
+          </w:pPr>
+          <w:hyperlink w:anchor="__RefHeading___Toc6836_892825459">
+            <w:r>
+              <w:rPr>
+                <w:rStyle w:val="Enlacedelndice"/>
+              </w:rPr>
+              <w:t>Instrucciones para desplegar y probar el proyecto</w:t>
+              <w:tab/>
+              <w:t>5</w:t>
+            </w:r>
+          </w:hyperlink>
+          <w:r>
+            <w:rPr>
+              <w:rStyle w:val="Enlacedelndice"/>
+            </w:rPr>
+            <w:fldChar w:fldCharType="end"/>
+          </w:r>
+        </w:p>
+      </w:sdtContent>
+    </w:sdt>
+    <w:p>
+      <w:pPr>
+        <w:pStyle w:val="Heading1"/>
+        <w:spacing w:before="480" w:after="0"/>
+        <w:rPr>
+          <w:color w:val="000000"/>
+        </w:rPr>
+      </w:pPr>
+      <w:r>
+        <w:rPr>
+          <w:color w:val="000000"/>
+        </w:rPr>
+      </w:r>
+      <w:r>
+        <w:br w:type="page"/>
+      </w:r>
+    </w:p>
+    <w:p>
+      <w:pPr>
+        <w:pStyle w:val="Heading2"/>
+        <w:rPr>
+          <w:color w:val="000000"/>
+        </w:rPr>
+      </w:pPr>
+      <w:bookmarkStart w:id="0" w:name="__RefHeading___Toc6824_892825459"/>
+      <w:bookmarkEnd w:id="0"/>
+      <w:r>
+        <w:rPr>
+          <w:color w:val="000000"/>
+        </w:rPr>
         <w:t>Introducción</w:t>
       </w:r>
     </w:p>
@@ -38,10 +482,16 @@
     <w:p>
       <w:pPr>
         <w:pStyle w:val="Heading2"/>
-        <w:rPr/>
-      </w:pPr>
+        <w:rPr>
+          <w:color w:val="000000"/>
+        </w:rPr>
+      </w:pPr>
+      <w:bookmarkStart w:id="1" w:name="__RefHeading___Toc6826_892825459"/>
+      <w:bookmarkEnd w:id="1"/>
       <w:r>
-        <w:rPr/>
+        <w:rPr>
+          <w:color w:val="000000"/>
+        </w:rPr>
         <w:t>Desarrollo de las vistas y funcionalidades</w:t>
       </w:r>
     </w:p>
@@ -532,10 +982,16 @@
     <w:p>
       <w:pPr>
         <w:pStyle w:val="Heading2"/>
-        <w:rPr/>
-      </w:pPr>
+        <w:rPr>
+          <w:color w:val="000000"/>
+        </w:rPr>
+      </w:pPr>
+      <w:bookmarkStart w:id="2" w:name="__RefHeading___Toc6828_892825459"/>
+      <w:bookmarkEnd w:id="2"/>
       <w:r>
-        <w:rPr/>
+        <w:rPr>
+          <w:color w:val="000000"/>
+        </w:rPr>
         <w:t>Aspecto visual final del front</w:t>
       </w:r>
     </w:p>
@@ -761,10 +1217,16 @@
     <w:p>
       <w:pPr>
         <w:pStyle w:val="Heading2"/>
-        <w:rPr/>
-      </w:pPr>
+        <w:rPr>
+          <w:color w:val="000000"/>
+        </w:rPr>
+      </w:pPr>
+      <w:bookmarkStart w:id="3" w:name="__RefHeading___Toc6830_892825459"/>
+      <w:bookmarkEnd w:id="3"/>
       <w:r>
-        <w:rPr/>
+        <w:rPr>
+          <w:color w:val="000000"/>
+        </w:rPr>
         <w:t>Implementación de otras funcionalidades</w:t>
       </w:r>
     </w:p>
@@ -980,10 +1442,16 @@
     <w:p>
       <w:pPr>
         <w:pStyle w:val="Heading2"/>
-        <w:rPr/>
-      </w:pPr>
+        <w:rPr>
+          <w:color w:val="000000"/>
+        </w:rPr>
+      </w:pPr>
+      <w:bookmarkStart w:id="4" w:name="__RefHeading___Toc6832_892825459"/>
+      <w:bookmarkEnd w:id="4"/>
       <w:r>
-        <w:rPr/>
+        <w:rPr>
+          <w:color w:val="000000"/>
+        </w:rPr>
         <w:t>Problemas encontrados</w:t>
       </w:r>
     </w:p>
@@ -1030,10 +1498,16 @@
     <w:p>
       <w:pPr>
         <w:pStyle w:val="Heading2"/>
-        <w:rPr/>
-      </w:pPr>
+        <w:rPr>
+          <w:color w:val="000000"/>
+        </w:rPr>
+      </w:pPr>
+      <w:bookmarkStart w:id="5" w:name="__RefHeading___Toc6834_892825459"/>
+      <w:bookmarkEnd w:id="5"/>
       <w:r>
-        <w:rPr/>
+        <w:rPr>
+          <w:color w:val="000000"/>
+        </w:rPr>
         <w:t>Trabajo pendiente</w:t>
       </w:r>
     </w:p>
@@ -1080,10 +1554,16 @@
     <w:p>
       <w:pPr>
         <w:pStyle w:val="Heading2"/>
-        <w:rPr/>
-      </w:pPr>
+        <w:rPr>
+          <w:color w:val="000000"/>
+        </w:rPr>
+      </w:pPr>
+      <w:bookmarkStart w:id="6" w:name="__RefHeading___Toc6836_892825459"/>
+      <w:bookmarkEnd w:id="6"/>
       <w:r>
-        <w:rPr/>
+        <w:rPr>
+          <w:color w:val="000000"/>
+        </w:rPr>
         <w:t>Instrucciones para desplegar y probar el proyecto</w:t>
       </w:r>
     </w:p>
@@ -3287,6 +3767,18 @@
       <w:rFonts w:ascii="Liberation Mono" w:hAnsi="Liberation Mono" w:eastAsia="Liberation Mono" w:cs="Liberation Mono"/>
     </w:rPr>
   </w:style>
+  <w:style w:type="character" w:styleId="Hyperlink">
+    <w:name w:val="Hyperlink"/>
+    <w:rPr>
+      <w:color w:val="000080"/>
+      <w:u w:val="single"/>
+    </w:rPr>
+  </w:style>
+  <w:style w:type="character" w:styleId="Enlacedelndice">
+    <w:name w:val="Enlace del índice"/>
+    <w:qFormat/>
+    <w:rPr/>
+  </w:style>
   <w:style w:type="paragraph" w:styleId="Ttulo">
     <w:name w:val="Título"/>
     <w:basedOn w:val="Normal"/>
@@ -3756,6 +4248,43 @@
     <w:rsid w:val="00fc693f"/>
     <w:pPr>
       <w:outlineLvl w:val="9"/>
+    </w:pPr>
+    <w:rPr/>
+  </w:style>
+  <w:style w:type="paragraph" w:styleId="Textopreformateado">
+    <w:name w:val="Texto preformateado"/>
+    <w:basedOn w:val="Normal"/>
+    <w:qFormat/>
+    <w:pPr>
+      <w:spacing w:before="0" w:after="0"/>
+    </w:pPr>
+    <w:rPr>
+      <w:rFonts w:ascii="Liberation Mono" w:hAnsi="Liberation Mono" w:eastAsia="Liberation Mono" w:cs="Liberation Mono"/>
+      <w:sz w:val="20"/>
+      <w:szCs w:val="20"/>
+    </w:rPr>
+  </w:style>
+  <w:style w:type="paragraph" w:styleId="TOC1">
+    <w:name w:val="toc 1"/>
+    <w:basedOn w:val="ndice"/>
+    <w:pPr>
+      <w:tabs>
+        <w:tab w:val="clear" w:pos="720"/>
+        <w:tab w:val="right" w:pos="8640" w:leader="dot"/>
+      </w:tabs>
+      <w:ind w:hanging="0" w:left="0"/>
+    </w:pPr>
+    <w:rPr/>
+  </w:style>
+  <w:style w:type="paragraph" w:styleId="TOC2">
+    <w:name w:val="toc 2"/>
+    <w:basedOn w:val="ndice"/>
+    <w:pPr>
+      <w:tabs>
+        <w:tab w:val="clear" w:pos="720"/>
+        <w:tab w:val="right" w:pos="8357" w:leader="dot"/>
+      </w:tabs>
+      <w:ind w:hanging="0" w:left="283"/>
     </w:pPr>
     <w:rPr/>
   </w:style>

</xml_diff>